<commit_message>
Added proper getopt.? files from Berkeley minor history mods
</commit_message>
<xml_diff>
--- a/Documentation/BigDeal history.docx
+++ b/Documentation/BigDeal history.docx
@@ -30,11 +30,13 @@
         <w:jc w:val="center"/>
         <w:rPr>
           <w:rStyle w:val="IntenseEmphasis"/>
+          <w:lang w:val="en-US"/>
         </w:rPr>
       </w:pPr>
       <w:r>
         <w:rPr>
           <w:rStyle w:val="IntenseEmphasis"/>
+          <w:lang w:val="en-US"/>
         </w:rPr>
         <w:t>Hans van Staveren</w:t>
       </w:r>
@@ -84,14 +86,12 @@
         </w:rPr>
         <w:t xml:space="preserve"> to play the local Bridge festival. It must have been </w:t>
       </w:r>
-      <w:proofErr w:type="gramStart"/>
       <w:r>
         <w:rPr>
           <w:lang w:val="en-US"/>
         </w:rPr>
         <w:t>early</w:t>
       </w:r>
-      <w:proofErr w:type="gramEnd"/>
       <w:r>
         <w:rPr>
           <w:lang w:val="en-US"/>
@@ -150,7 +150,19 @@
         <w:rPr>
           <w:lang w:val="en-US"/>
         </w:rPr>
-        <w:t xml:space="preserve"> I was approached at this camping by another Amsterdam bridge player, I think it was Koen </w:t>
+        <w:t xml:space="preserve"> I was approached at this camping by another Amsterdam bridge player</w:t>
+      </w:r>
+      <w:r>
+        <w:rPr>
+          <w:lang w:val="en-US"/>
+        </w:rPr>
+        <w:t>,</w:t>
+      </w:r>
+      <w:r>
+        <w:rPr>
+          <w:lang w:val="en-US"/>
+        </w:rPr>
+        <w:t xml:space="preserve"> Koen </w:t>
       </w:r>
       <w:proofErr w:type="spellStart"/>
       <w:r>
@@ -164,7 +176,7 @@
         <w:rPr>
           <w:lang w:val="en-US"/>
         </w:rPr>
-        <w:t>, but am not sure. Anyhow…</w:t>
+        <w:t>.</w:t>
       </w:r>
     </w:p>
     <w:p>
@@ -253,14 +265,12 @@
         </w:rPr>
         <w:t xml:space="preserve">was to use two bits per card to encode which player had that card. </w:t>
       </w:r>
-      <w:proofErr w:type="gramStart"/>
-      <w:r>
-        <w:rPr>
-          <w:lang w:val="en-US"/>
-        </w:rPr>
-        <w:t>So</w:t>
-      </w:r>
-      <w:proofErr w:type="gramEnd"/>
+      <w:r>
+        <w:rPr>
+          <w:lang w:val="en-US"/>
+        </w:rPr>
+        <w:t>So,</w:t>
+      </w:r>
       <w:r>
         <w:rPr>
           <w:lang w:val="en-US"/>
@@ -303,14 +313,12 @@
         </w:rPr>
         <w:t xml:space="preserve"> And he finished his story with the </w:t>
       </w:r>
-      <w:proofErr w:type="spellStart"/>
-      <w:r>
-        <w:rPr>
-          <w:lang w:val="en-US"/>
-        </w:rPr>
-        <w:t>frase</w:t>
-      </w:r>
-      <w:proofErr w:type="spellEnd"/>
+      <w:r>
+        <w:rPr>
+          <w:lang w:val="en-US"/>
+        </w:rPr>
+        <w:t>phrase</w:t>
+      </w:r>
       <w:r>
         <w:rPr>
           <w:lang w:val="en-US"/>
@@ -688,21 +696,7 @@
         <w:rPr>
           <w:lang w:val="en-US"/>
         </w:rPr>
-        <w:t xml:space="preserve"> rumors were getting around </w:t>
-      </w:r>
-      <w:proofErr w:type="gramStart"/>
-      <w:r>
-        <w:rPr>
-          <w:lang w:val="en-US"/>
-        </w:rPr>
-        <w:t>that players</w:t>
-      </w:r>
-      <w:proofErr w:type="gramEnd"/>
-      <w:r>
-        <w:rPr>
-          <w:lang w:val="en-US"/>
-        </w:rPr>
-        <w:t xml:space="preserve"> at tournaments around the world had recognized sets of hands, computer dealt, and it was widely</w:t>
+        <w:t xml:space="preserve"> rumors were getting around that players at tournaments around the world had recognized sets of hands, computer dealt, and it was widely</w:t>
       </w:r>
       <w:r>
         <w:rPr>
@@ -925,14 +919,12 @@
         </w:rPr>
         <w:t xml:space="preserve"> that existing programs </w:t>
       </w:r>
-      <w:proofErr w:type="gramStart"/>
-      <w:r>
-        <w:rPr>
-          <w:lang w:val="en-US"/>
-        </w:rPr>
-        <w:t>sucked</w:t>
-      </w:r>
-      <w:proofErr w:type="gramEnd"/>
+      <w:r>
+        <w:rPr>
+          <w:lang w:val="en-US"/>
+        </w:rPr>
+        <w:t>sucked,</w:t>
+      </w:r>
       <w:r>
         <w:rPr>
           <w:lang w:val="en-US"/>
@@ -1228,16 +1220,8 @@
         <w:rPr>
           <w:lang w:val="en-US"/>
         </w:rPr>
-        <w:t xml:space="preserve">The rest is </w:t>
-      </w:r>
-      <w:proofErr w:type="gramStart"/>
-      <w:r>
-        <w:rPr>
-          <w:lang w:val="en-US"/>
-        </w:rPr>
-        <w:t>history</w:t>
-      </w:r>
-      <w:proofErr w:type="gramEnd"/>
+        <w:t>The rest is history</w:t>
+      </w:r>
     </w:p>
     <w:p>
       <w:pPr>

</xml_diff>

<commit_message>
Cleaned up history document
</commit_message>
<xml_diff>
--- a/Documentation/BigDeal history.docx
+++ b/Documentation/BigDeal history.docx
@@ -1,6 +1,6 @@
 
 <file path=word/document.xml><?xml version="1.0" encoding="utf-8"?>
-<w:document xmlns:wpc="http://schemas.microsoft.com/office/word/2010/wordprocessingCanvas" xmlns:cx="http://schemas.microsoft.com/office/drawing/2014/chartex" xmlns:cx1="http://schemas.microsoft.com/office/drawing/2015/9/8/chartex" xmlns:cx2="http://schemas.microsoft.com/office/drawing/2015/10/21/chartex" xmlns:cx3="http://schemas.microsoft.com/office/drawing/2016/5/9/chartex" xmlns:cx4="http://schemas.microsoft.com/office/drawing/2016/5/10/chartex" xmlns:cx5="http://schemas.microsoft.com/office/drawing/2016/5/11/chartex" xmlns:cx6="http://schemas.microsoft.com/office/drawing/2016/5/12/chartex" xmlns:cx7="http://schemas.microsoft.com/office/drawing/2016/5/13/chartex" xmlns:cx8="http://schemas.microsoft.com/office/drawing/2016/5/14/chartex" xmlns:mc="http://schemas.openxmlformats.org/markup-compatibility/2006" xmlns:aink="http://schemas.microsoft.com/office/drawing/2016/ink" xmlns:am3d="http://schemas.microsoft.com/office/drawing/2017/model3d" xmlns:o="urn:schemas-microsoft-com:office:office" xmlns:oel="http://schemas.microsoft.com/office/2019/extlst" xmlns:r="http://schemas.openxmlformats.org/officeDocument/2006/relationships" xmlns:m="http://schemas.openxmlformats.org/officeDocument/2006/math" xmlns:v="urn:schemas-microsoft-com:vml" xmlns:wp14="http://schemas.microsoft.com/office/word/2010/wordprocessingDrawing" xmlns:wp="http://schemas.openxmlformats.org/drawingml/2006/wordprocessingDrawing" xmlns:w10="urn:schemas-microsoft-com:office:word" xmlns:w="http://schemas.openxmlformats.org/wordprocessingml/2006/main" xmlns:w14="http://schemas.microsoft.com/office/word/2010/wordml" xmlns:w15="http://schemas.microsoft.com/office/word/2012/wordml" xmlns:w16cex="http://schemas.microsoft.com/office/word/2018/wordml/cex" xmlns:w16cid="http://schemas.microsoft.com/office/word/2016/wordml/cid" xmlns:w16="http://schemas.microsoft.com/office/word/2018/wordml" xmlns:w16du="http://schemas.microsoft.com/office/word/2023/wordml/word16du" xmlns:w16sdtdh="http://schemas.microsoft.com/office/word/2020/wordml/sdtdatahash" xmlns:w16se="http://schemas.microsoft.com/office/word/2015/wordml/symex" xmlns:wpg="http://schemas.microsoft.com/office/word/2010/wordprocessingGroup" xmlns:wpi="http://schemas.microsoft.com/office/word/2010/wordprocessingInk" xmlns:wne="http://schemas.microsoft.com/office/word/2006/wordml" xmlns:wps="http://schemas.microsoft.com/office/word/2010/wordprocessingShape" mc:Ignorable="w14 w15 w16se w16cid w16 w16cex w16sdtdh w16du wp14">
+<w:document xmlns:wpc="http://schemas.microsoft.com/office/word/2010/wordprocessingCanvas" xmlns:cx="http://schemas.microsoft.com/office/drawing/2014/chartex" xmlns:cx1="http://schemas.microsoft.com/office/drawing/2015/9/8/chartex" xmlns:cx2="http://schemas.microsoft.com/office/drawing/2015/10/21/chartex" xmlns:cx3="http://schemas.microsoft.com/office/drawing/2016/5/9/chartex" xmlns:cx4="http://schemas.microsoft.com/office/drawing/2016/5/10/chartex" xmlns:cx5="http://schemas.microsoft.com/office/drawing/2016/5/11/chartex" xmlns:cx6="http://schemas.microsoft.com/office/drawing/2016/5/12/chartex" xmlns:cx7="http://schemas.microsoft.com/office/drawing/2016/5/13/chartex" xmlns:cx8="http://schemas.microsoft.com/office/drawing/2016/5/14/chartex" xmlns:mc="http://schemas.openxmlformats.org/markup-compatibility/2006" xmlns:aink="http://schemas.microsoft.com/office/drawing/2016/ink" xmlns:am3d="http://schemas.microsoft.com/office/drawing/2017/model3d" xmlns:o="urn:schemas-microsoft-com:office:office" xmlns:oel="http://schemas.microsoft.com/office/2019/extlst" xmlns:r="http://schemas.openxmlformats.org/officeDocument/2006/relationships" xmlns:m="http://schemas.openxmlformats.org/officeDocument/2006/math" xmlns:v="urn:schemas-microsoft-com:vml" xmlns:wp14="http://schemas.microsoft.com/office/word/2010/wordprocessingDrawing" xmlns:wp="http://schemas.openxmlformats.org/drawingml/2006/wordprocessingDrawing" xmlns:w10="urn:schemas-microsoft-com:office:word" xmlns:w="http://schemas.openxmlformats.org/wordprocessingml/2006/main" xmlns:w14="http://schemas.microsoft.com/office/word/2010/wordml" xmlns:w15="http://schemas.microsoft.com/office/word/2012/wordml" xmlns:w16cex="http://schemas.microsoft.com/office/word/2018/wordml/cex" xmlns:w16cid="http://schemas.microsoft.com/office/word/2016/wordml/cid" xmlns:w16="http://schemas.microsoft.com/office/word/2018/wordml" xmlns:w16du="http://schemas.microsoft.com/office/word/2023/wordml/word16du" xmlns:w16sdtdh="http://schemas.microsoft.com/office/word/2020/wordml/sdtdatahash" xmlns:w16sdtfl="http://schemas.microsoft.com/office/word/2024/wordml/sdtformatlock" xmlns:w16se="http://schemas.microsoft.com/office/word/2015/wordml/symex" xmlns:wpg="http://schemas.microsoft.com/office/word/2010/wordprocessingGroup" xmlns:wpi="http://schemas.microsoft.com/office/word/2010/wordprocessingInk" xmlns:wne="http://schemas.microsoft.com/office/word/2006/wordml" xmlns:wps="http://schemas.microsoft.com/office/word/2010/wordprocessingShape" mc:Ignorable="w14 w15 w16se w16cid w16 w16cex w16sdtdh w16sdtfl w16du wp14">
   <w:body>
     <w:p>
       <w:pPr>
@@ -438,8 +438,16 @@
         <w:rPr>
           <w:lang w:val="en-US"/>
         </w:rPr>
-        <w:t xml:space="preserve"> on a camping</w:t>
-      </w:r>
+        <w:t xml:space="preserve"> on </w:t>
+      </w:r>
+      <w:proofErr w:type="gramStart"/>
+      <w:r>
+        <w:rPr>
+          <w:lang w:val="en-US"/>
+        </w:rPr>
+        <w:t>a camping</w:t>
+      </w:r>
+      <w:proofErr w:type="gramEnd"/>
       <w:r>
         <w:rPr>
           <w:lang w:val="en-US"/>
@@ -456,7 +464,13 @@
         <w:rPr>
           <w:lang w:val="en-US"/>
         </w:rPr>
-        <w:t xml:space="preserve"> factorial stuff</w:t>
+        <w:t xml:space="preserve"> factorial </w:t>
+      </w:r>
+      <w:r>
+        <w:rPr>
+          <w:lang w:val="en-US"/>
+        </w:rPr>
+        <w:t>expression</w:t>
       </w:r>
       <w:r>
         <w:rPr>
@@ -468,21 +482,7 @@
         <w:rPr>
           <w:lang w:val="en-US"/>
         </w:rPr>
-        <w:t xml:space="preserve"> this just remained a </w:t>
-      </w:r>
-      <w:proofErr w:type="gramStart"/>
-      <w:r>
-        <w:rPr>
-          <w:lang w:val="en-US"/>
-        </w:rPr>
-        <w:t>guess</w:t>
-      </w:r>
-      <w:proofErr w:type="gramEnd"/>
-      <w:r>
-        <w:rPr>
-          <w:lang w:val="en-US"/>
-        </w:rPr>
-        <w:t>.</w:t>
+        <w:t xml:space="preserve"> this just remained a guess.</w:t>
       </w:r>
     </w:p>
     <w:p>
@@ -942,7 +942,19 @@
         <w:rPr>
           <w:lang w:val="en-US"/>
         </w:rPr>
-        <w:t xml:space="preserve">quickly improved by using </w:t>
+        <w:t xml:space="preserve">quickly improved by </w:t>
+      </w:r>
+      <w:r>
+        <w:rPr>
+          <w:lang w:val="en-US"/>
+        </w:rPr>
+        <w:t>adding</w:t>
+      </w:r>
+      <w:r>
+        <w:rPr>
+          <w:lang w:val="en-US"/>
+        </w:rPr>
+        <w:t xml:space="preserve"> </w:t>
       </w:r>
       <w:r>
         <w:rPr>
@@ -1017,13 +1029,13 @@
         <w:rPr>
           <w:lang w:val="en-US"/>
         </w:rPr>
-        <w:t xml:space="preserve"> when they were saying stuff </w:t>
-      </w:r>
-      <w:r>
-        <w:rPr>
-          <w:lang w:val="en-US"/>
-        </w:rPr>
-        <w:t>about</w:t>
+        <w:t xml:space="preserve"> when they were </w:t>
+      </w:r>
+      <w:r>
+        <w:rPr>
+          <w:lang w:val="en-US"/>
+        </w:rPr>
+        <w:t>discussing</w:t>
       </w:r>
       <w:r>
         <w:rPr>
@@ -1128,7 +1140,19 @@
         <w:rPr>
           <w:lang w:val="en-US"/>
         </w:rPr>
-        <w:t xml:space="preserve"> they remembered</w:t>
+        <w:t xml:space="preserve"> </w:t>
+      </w:r>
+      <w:r>
+        <w:rPr>
+          <w:lang w:val="en-US"/>
+        </w:rPr>
+        <w:t xml:space="preserve">at that point </w:t>
+      </w:r>
+      <w:r>
+        <w:rPr>
+          <w:lang w:val="en-US"/>
+        </w:rPr>
+        <w:t>they remembered</w:t>
       </w:r>
       <w:r>
         <w:rPr>
@@ -1152,7 +1176,27 @@
         <w:rPr>
           <w:lang w:val="en-US"/>
         </w:rPr>
-        <w:t xml:space="preserve"> to help with the theoretical stuff and he volunteered </w:t>
+        <w:t xml:space="preserve"> to help with </w:t>
+      </w:r>
+      <w:proofErr w:type="gramStart"/>
+      <w:r>
+        <w:rPr>
+          <w:lang w:val="en-US"/>
+        </w:rPr>
+        <w:t xml:space="preserve">the </w:t>
+      </w:r>
+      <w:r>
+        <w:rPr>
+          <w:lang w:val="en-US"/>
+        </w:rPr>
+        <w:t>mathematics</w:t>
+      </w:r>
+      <w:proofErr w:type="gramEnd"/>
+      <w:r>
+        <w:rPr>
+          <w:lang w:val="en-US"/>
+        </w:rPr>
+        <w:t xml:space="preserve"> and he volunteered </w:t>
       </w:r>
       <w:r>
         <w:rPr>
@@ -1164,7 +1208,31 @@
         <w:rPr>
           <w:lang w:val="en-US"/>
         </w:rPr>
-        <w:t xml:space="preserve"> to help with the encoding stuff and to put some scientific </w:t>
+        <w:t xml:space="preserve"> to </w:t>
+      </w:r>
+      <w:r>
+        <w:rPr>
+          <w:lang w:val="en-US"/>
+        </w:rPr>
+        <w:t>design</w:t>
+      </w:r>
+      <w:r>
+        <w:rPr>
+          <w:lang w:val="en-US"/>
+        </w:rPr>
+        <w:t xml:space="preserve"> the encoding </w:t>
+      </w:r>
+      <w:r>
+        <w:rPr>
+          <w:lang w:val="en-US"/>
+        </w:rPr>
+        <w:t>algorithms</w:t>
+      </w:r>
+      <w:r>
+        <w:rPr>
+          <w:lang w:val="en-US"/>
+        </w:rPr>
+        <w:t xml:space="preserve"> and to put some scientific </w:t>
       </w:r>
       <w:r>
         <w:rPr>
@@ -1237,19 +1305,55 @@
         <w:rPr>
           <w:lang w:val="en-US"/>
         </w:rPr>
-        <w:t xml:space="preserve"> it took some two months to write the stuff, </w:t>
-      </w:r>
-      <w:r>
-        <w:rPr>
-          <w:lang w:val="en-US"/>
-        </w:rPr>
-        <w:t>with</w:t>
-      </w:r>
-      <w:r>
-        <w:rPr>
-          <w:lang w:val="en-US"/>
-        </w:rPr>
-        <w:t xml:space="preserve"> most of the difficult stuff being </w:t>
+        <w:t xml:space="preserve"> it took some two months to write the </w:t>
+      </w:r>
+      <w:r>
+        <w:rPr>
+          <w:lang w:val="en-US"/>
+        </w:rPr>
+        <w:t>software and documentation</w:t>
+      </w:r>
+      <w:r>
+        <w:rPr>
+          <w:lang w:val="en-US"/>
+        </w:rPr>
+        <w:t xml:space="preserve">, </w:t>
+      </w:r>
+      <w:r>
+        <w:rPr>
+          <w:lang w:val="en-US"/>
+        </w:rPr>
+        <w:t>where</w:t>
+      </w:r>
+      <w:r>
+        <w:rPr>
+          <w:lang w:val="en-US"/>
+        </w:rPr>
+        <w:t xml:space="preserve"> most of the difficult</w:t>
+      </w:r>
+      <w:r>
+        <w:rPr>
+          <w:lang w:val="en-US"/>
+        </w:rPr>
+        <w:t>y</w:t>
+      </w:r>
+      <w:r>
+        <w:rPr>
+          <w:lang w:val="en-US"/>
+        </w:rPr>
+        <w:t xml:space="preserve"> </w:t>
+      </w:r>
+      <w:r>
+        <w:rPr>
+          <w:lang w:val="en-US"/>
+        </w:rPr>
+        <w:t>was</w:t>
+      </w:r>
+      <w:r>
+        <w:rPr>
+          <w:lang w:val="en-US"/>
+        </w:rPr>
+        <w:t xml:space="preserve"> </w:t>
       </w:r>
       <w:r>
         <w:rPr>
@@ -1446,7 +1550,7 @@
 </file>
 
 <file path=word/styles.xml><?xml version="1.0" encoding="utf-8"?>
-<w:styles xmlns:mc="http://schemas.openxmlformats.org/markup-compatibility/2006" xmlns:r="http://schemas.openxmlformats.org/officeDocument/2006/relationships" xmlns:w="http://schemas.openxmlformats.org/wordprocessingml/2006/main" xmlns:w14="http://schemas.microsoft.com/office/word/2010/wordml" xmlns:w15="http://schemas.microsoft.com/office/word/2012/wordml" xmlns:w16cex="http://schemas.microsoft.com/office/word/2018/wordml/cex" xmlns:w16cid="http://schemas.microsoft.com/office/word/2016/wordml/cid" xmlns:w16="http://schemas.microsoft.com/office/word/2018/wordml" xmlns:w16du="http://schemas.microsoft.com/office/word/2023/wordml/word16du" xmlns:w16sdtdh="http://schemas.microsoft.com/office/word/2020/wordml/sdtdatahash" xmlns:w16se="http://schemas.microsoft.com/office/word/2015/wordml/symex" mc:Ignorable="w14 w15 w16se w16cid w16 w16cex w16sdtdh w16du">
+<w:styles xmlns:mc="http://schemas.openxmlformats.org/markup-compatibility/2006" xmlns:r="http://schemas.openxmlformats.org/officeDocument/2006/relationships" xmlns:w="http://schemas.openxmlformats.org/wordprocessingml/2006/main" xmlns:w14="http://schemas.microsoft.com/office/word/2010/wordml" xmlns:w15="http://schemas.microsoft.com/office/word/2012/wordml" xmlns:w16cex="http://schemas.microsoft.com/office/word/2018/wordml/cex" xmlns:w16cid="http://schemas.microsoft.com/office/word/2016/wordml/cid" xmlns:w16="http://schemas.microsoft.com/office/word/2018/wordml" xmlns:w16du="http://schemas.microsoft.com/office/word/2023/wordml/word16du" xmlns:w16sdtdh="http://schemas.microsoft.com/office/word/2020/wordml/sdtdatahash" xmlns:w16sdtfl="http://schemas.microsoft.com/office/word/2024/wordml/sdtformatlock" xmlns:w16se="http://schemas.microsoft.com/office/word/2015/wordml/symex" mc:Ignorable="w14 w15 w16se w16cid w16 w16cex w16sdtdh w16sdtfl w16du">
   <w:docDefaults>
     <w:rPrDefault>
       <w:rPr>

</xml_diff>

<commit_message>
Small update to history
</commit_message>
<xml_diff>
--- a/Documentation/BigDeal history.docx
+++ b/Documentation/BigDeal history.docx
@@ -122,7 +122,21 @@
         <w:rPr>
           <w:lang w:val="en-US"/>
         </w:rPr>
-        <w:t xml:space="preserve"> recollection.</w:t>
+        <w:t xml:space="preserve"> </w:t>
+      </w:r>
+      <w:proofErr w:type="gramStart"/>
+      <w:r>
+        <w:rPr>
+          <w:lang w:val="en-US"/>
+        </w:rPr>
+        <w:t>recollection</w:t>
+      </w:r>
+      <w:proofErr w:type="gramEnd"/>
+      <w:r>
+        <w:rPr>
+          <w:lang w:val="en-US"/>
+        </w:rPr>
+        <w:t>.</w:t>
       </w:r>
       <w:r>
         <w:rPr>
@@ -482,7 +496,21 @@
         <w:rPr>
           <w:lang w:val="en-US"/>
         </w:rPr>
-        <w:t xml:space="preserve"> this just remained a guess.</w:t>
+        <w:t xml:space="preserve"> this just remained a </w:t>
+      </w:r>
+      <w:proofErr w:type="gramStart"/>
+      <w:r>
+        <w:rPr>
+          <w:lang w:val="en-US"/>
+        </w:rPr>
+        <w:t>guess</w:t>
+      </w:r>
+      <w:proofErr w:type="gramEnd"/>
+      <w:r>
+        <w:rPr>
+          <w:lang w:val="en-US"/>
+        </w:rPr>
+        <w:t>.</w:t>
       </w:r>
     </w:p>
     <w:p>
@@ -628,6 +656,12 @@
         <w:rPr>
           <w:lang w:val="en-US"/>
         </w:rPr>
+        <w:t xml:space="preserve"> in 1993</w:t>
+      </w:r>
+      <w:r>
+        <w:rPr>
+          <w:lang w:val="en-US"/>
+        </w:rPr>
         <w:t>, at lunch</w:t>
       </w:r>
       <w:r>
@@ -682,13 +716,55 @@
         <w:rPr>
           <w:lang w:val="en-US"/>
         </w:rPr>
-        <w:t xml:space="preserve"> in how this theoretical encoding could work. He knew nothing about </w:t>
-      </w:r>
-      <w:r>
-        <w:rPr>
-          <w:lang w:val="en-US"/>
-        </w:rPr>
-        <w:t xml:space="preserve">playing cards, let alone </w:t>
+        <w:t xml:space="preserve"> in how this theoretical encoding could work. He knew </w:t>
+      </w:r>
+      <w:r>
+        <w:rPr>
+          <w:lang w:val="en-US"/>
+        </w:rPr>
+        <w:t>little</w:t>
+      </w:r>
+      <w:r>
+        <w:rPr>
+          <w:lang w:val="en-US"/>
+        </w:rPr>
+        <w:t xml:space="preserve"> about </w:t>
+      </w:r>
+      <w:r>
+        <w:rPr>
+          <w:lang w:val="en-US"/>
+        </w:rPr>
+        <w:t>card</w:t>
+      </w:r>
+      <w:r>
+        <w:rPr>
+          <w:lang w:val="en-US"/>
+        </w:rPr>
+        <w:t xml:space="preserve"> </w:t>
+      </w:r>
+      <w:r>
+        <w:rPr>
+          <w:lang w:val="en-US"/>
+        </w:rPr>
+        <w:t>games</w:t>
+      </w:r>
+      <w:r>
+        <w:rPr>
+          <w:lang w:val="en-US"/>
+        </w:rPr>
+        <w:t xml:space="preserve">, </w:t>
+      </w:r>
+      <w:r>
+        <w:rPr>
+          <w:lang w:val="en-US"/>
+        </w:rPr>
+        <w:t>and nothing about</w:t>
+      </w:r>
+      <w:r>
+        <w:rPr>
+          <w:lang w:val="en-US"/>
+        </w:rPr>
+        <w:t xml:space="preserve"> </w:t>
       </w:r>
       <w:r>
         <w:rPr>
@@ -826,14 +902,7 @@
         <w:rPr>
           <w:lang w:val="en-US"/>
         </w:rPr>
-        <w:t xml:space="preserve"> thought to be operator error. But it set me thinking again, and being a research programmer in the Amoeba project I already knew that </w:t>
-      </w:r>
-      <w:r>
-        <w:rPr>
-          <w:lang w:val="en-US"/>
-        </w:rPr>
-        <w:lastRenderedPageBreak/>
-        <w:t>getting random numbers was less easy than it looks.</w:t>
+        <w:t xml:space="preserve"> thought to be operator error. But it set me thinking again, and being a research programmer in the Amoeba project I already knew that getting random numbers was less easy than it looks.</w:t>
       </w:r>
       <w:r>
         <w:rPr>

</xml_diff>